<commit_message>
updated CNN to resolution 64x64
</commit_message>
<xml_diff>
--- a/Project 1 - Plant Pathology/895_Project1_Joseph_Martinez_01236703.docx
+++ b/Project 1 - Plant Pathology/895_Project1_Joseph_Martinez_01236703.docx
@@ -5,10 +5,12 @@
     <w:p>
       <w:pPr>
         <w:pStyle w:val="Title"/>
-        <w:spacing w:after="0"/>
-      </w:pPr>
-      <w:r>
-        <w:t>SBP CONFERENCE NOTES</w:t>
+      </w:pPr>
+      <w:r>
+        <w:t xml:space="preserve">PROJECT 1 </w:t>
+      </w:r>
+      <w:r>
+        <w:t>REPORT PAPER</w:t>
       </w:r>
     </w:p>
     <w:p>
@@ -16,475 +18,231 @@
         <w:pStyle w:val="Subtitle"/>
       </w:pPr>
       <w:r>
-        <w:t xml:space="preserve">Brial Llinás, </w:t>
-      </w:r>
-      <w:r>
         <w:t>Joseph Martínez</w:t>
       </w:r>
       <w:r>
-        <w:t>, Mel Miller, Jhon Botello</w:t>
-      </w:r>
-      <w:r>
         <w:t xml:space="preserve"> </w:t>
       </w:r>
     </w:p>
     <w:p>
       <w:pPr>
-        <w:jc w:val="center"/>
+        <w:pStyle w:val="Heading1"/>
+      </w:pPr>
+      <w:r>
+        <w:t>1. Problem Definition</w:t>
+      </w:r>
+    </w:p>
+    <w:p>
+      <w:r>
+        <w:t>The Plant Pathology 2021 - FGVC8 Kaggle competition</w:t>
+      </w:r>
+      <w:r>
+        <w:t xml:space="preserve"> </w:t>
+      </w:r>
+      <w:r>
+        <w:fldChar w:fldCharType="begin"/>
+      </w:r>
+      <w:r>
+        <w:instrText xml:space="preserve"> ADDIN EN.CITE &lt;EndNote&gt;&lt;Cite&gt;&lt;Author&gt;Thapa&lt;/Author&gt;&lt;RecNum&gt;124&lt;/RecNum&gt;&lt;DisplayText&gt;[1]&lt;/DisplayText&gt;&lt;record&gt;&lt;rec-number&gt;124&lt;/rec-number&gt;&lt;foreign-keys&gt;&lt;key app="EN" db-id="pfvrwzf9o9fd5bepwfvpardwp2tz9dswadw2" timestamp="1709231687"&gt;124&lt;/key&gt;&lt;/foreign-keys&gt;&lt;ref-type name="Book"&gt;6&lt;/ref-type&gt;&lt;contributors&gt;&lt;authors&gt;&lt;author&gt;Thapa,&lt;/author&gt;&lt;/authors&gt;&lt;/contributors&gt;&lt;titles&gt;&lt;title&gt;Plant Pathology 2021 - FGVC8&lt;/title&gt;&lt;/titles&gt;&lt;dates&gt;&lt;pub-dates&gt;&lt;date&gt;2021&lt;/date&gt;&lt;/pub-dates&gt;&lt;/dates&gt;&lt;publisher&gt;Kaggle&lt;/publisher&gt;&lt;label&gt;plant-pathology-2021-fgvc8&lt;/label&gt;&lt;urls&gt;&lt;related-urls&gt;&lt;url&gt;https://kaggle.com/competitions/plant-pathology-2021-fgvc8&lt;/url&gt;&lt;/related-urls&gt;&lt;/urls&gt;&lt;/record&gt;&lt;/Cite&gt;&lt;/EndNote&gt;</w:instrText>
+      </w:r>
+      <w:r>
+        <w:fldChar w:fldCharType="separate"/>
+      </w:r>
+      <w:r>
         <w:rPr>
-          <w:sz w:val="22"/>
-          <w:szCs w:val="22"/>
+          <w:noProof/>
         </w:rPr>
-      </w:pPr>
-      <w:r>
+        <w:t>[1]</w:t>
+      </w:r>
+      <w:r>
+        <w:fldChar w:fldCharType="end"/>
+      </w:r>
+      <w:r>
+        <w:t xml:space="preserve"> aims to address the pressing need for automated identification and classification of foliar diseases in apple trees. Currently, disease diagnosis in apple orchards relies heavily on manual scouting by humans, which is not only time-consuming but also financially burdensome.</w:t>
+      </w:r>
+    </w:p>
+    <w:p>
+      <w:r>
+        <w:t>Despite the potential of computer vision-based models in disease identification, there exist significant challenges that must be overcome. Variations in visual symptoms of diseases across different apple cultivars, as well as environmental factors such as leaf color, morphology, and lighting conditions during image capture, pose substantial obstacles for accurate disease classification.</w:t>
+      </w:r>
+    </w:p>
+    <w:p>
+      <w:r>
+        <w:t xml:space="preserve">Building upon the success and lessons learned from the Plant Pathology 2020-FGVC7 challenge, </w:t>
+      </w:r>
+      <w:r>
+        <w:t>2021</w:t>
+      </w:r>
+      <w:r>
+        <w:t>'s competition presents a more extensive dataset consisting of approximately 23,000 high-quality RGB images of apple foliar diseases. The dataset includes diverse backgrounds, leaf maturity stages, and varying focal camera settings, providing a more comprehensive representation of real-world scenarios.</w:t>
+      </w:r>
+    </w:p>
+    <w:p>
+      <w:r>
+        <w:t>The primary objective of this competition is to develop machine learning-based models capable of accurately classifying leaf images into specific disease categories and identifying individual diseases amidst multiple symptoms present on a single leaf image.</w:t>
+      </w:r>
+    </w:p>
+    <w:p>
+      <w:r>
+        <w:t>By leveraging the provided dataset and advancing state-of-the-art machine learning techniques, participants are tasked with creating models that can significantly enhance the efficiency and effectiveness of disease diagnosis in apple orchards. Through this competition, we aim to foster innovation in agricultural technology and contribute to the sustainable management of plant diseases.</w:t>
+      </w:r>
+    </w:p>
+    <w:p/>
+    <w:p>
+      <w:pPr>
         <w:rPr>
-          <w:sz w:val="22"/>
-          <w:szCs w:val="22"/>
+          <w:rFonts w:ascii="Consolas" w:hAnsi="Consolas" w:cs="Consolas"/>
         </w:rPr>
-        <w:t>[</w:t>
+      </w:pPr>
+    </w:p>
+    <w:p>
+      <w:pPr>
+        <w:pStyle w:val="Heading1"/>
+      </w:pPr>
+      <w:r>
+        <w:t>2</w:t>
       </w:r>
       <w:r>
         <w:rPr>
-          <w:sz w:val="22"/>
-          <w:szCs w:val="22"/>
+          <w:rFonts w:hint="eastAsia"/>
         </w:rPr>
-        <w:t>S</w:t>
-      </w:r>
+        <w:t>. M</w:t>
+      </w:r>
+      <w:r>
+        <w:t>ethods</w:t>
+      </w:r>
+    </w:p>
+    <w:p>
+      <w:r>
+        <w:t xml:space="preserve">Provide detailed description on your methods, </w:t>
+      </w:r>
+      <w:r>
+        <w:t xml:space="preserve">machine learning model/architecture, data processing/preprocessing, feature selection/extraction/engineering, </w:t>
+      </w:r>
+      <w:r>
+        <w:t xml:space="preserve">implementation details (pseudo code, flow chart, etc.), </w:t>
+      </w:r>
+      <w:r>
+        <w:t xml:space="preserve">and training/testing/validation process. If you build your program on top of somebody else’s program, make sure you reference. It is important to specify clearly what you have implemented/contributed. </w:t>
+      </w:r>
+    </w:p>
+    <w:p/>
+    <w:p>
+      <w:pPr>
+        <w:pStyle w:val="Heading1"/>
+      </w:pPr>
+      <w:r>
+        <w:t>3. Results</w:t>
+      </w:r>
+    </w:p>
+    <w:p>
+      <w:r>
+        <w:t xml:space="preserve">Describe the performance of your ML model, what is the accuracy, precision, recall, etc. for task 1. </w:t>
+      </w:r>
+      <w:r>
+        <w:t>Analyze the results you get, for example,</w:t>
+      </w:r>
+      <w:r>
+        <w:t xml:space="preserve"> how do methods/strategies lead to a better solution?</w:t>
+      </w:r>
+      <w:r>
+        <w:t xml:space="preserve"> </w:t>
+      </w:r>
+      <w:r>
+        <w:t xml:space="preserve">What do you learn from this project? </w:t>
+      </w:r>
+      <w:r>
+        <w:t>Use figures, charts, and tables to assist your analysis.</w:t>
+      </w:r>
+      <w:r>
+        <w:t xml:space="preserve"> You can also compare your results with the Kaggle leaders.</w:t>
+      </w:r>
+    </w:p>
+    <w:p>
       <w:r>
         <w:rPr>
-          <w:sz w:val="22"/>
-          <w:szCs w:val="22"/>
+          <w:rFonts w:hint="eastAsia"/>
         </w:rPr>
-        <w:t>hare your notes/thoughts/lessons learned from the Minerva Program Meeting on 3 May 2023 in Arlington, VA – you may write as bullet points or narrative. I’ve included prompts as section headers below. It is helpful if you color-code your contributions so we can see who contributed which ideas]</w:t>
-      </w:r>
-    </w:p>
-    <w:p>
-      <w:pPr>
-        <w:spacing w:line="240" w:lineRule="auto"/>
+        <w:tab/>
+      </w:r>
+    </w:p>
+    <w:p>
+      <w:pPr>
+        <w:pStyle w:val="Heading1"/>
+      </w:pPr>
+      <w:r>
+        <w:lastRenderedPageBreak/>
+        <w:t>4. Conclusion</w:t>
+      </w:r>
+    </w:p>
+    <w:p>
+      <w:r>
+        <w:t>Provide your conclusion. Do you achieve your</w:t>
+      </w:r>
+      <w:r>
+        <w:t xml:space="preserve"> goal</w:t>
+      </w:r>
+      <w:r>
+        <w:t>? Why or why not? I</w:t>
+      </w:r>
+      <w:r>
+        <w:t>s</w:t>
+      </w:r>
+      <w:r>
+        <w:t xml:space="preserve"> there a way to do it better?</w:t>
+      </w:r>
+    </w:p>
+    <w:p/>
+    <w:p>
+      <w:pPr>
+        <w:pStyle w:val="Heading1"/>
+      </w:pPr>
+      <w:r>
+        <w:t>5</w:t>
+      </w:r>
+      <w:r>
+        <w:t xml:space="preserve">. </w:t>
+      </w:r>
+      <w:r>
+        <w:t>References</w:t>
+      </w:r>
+    </w:p>
+    <w:p>
+      <w:pPr>
+        <w:pStyle w:val="EndNoteBibliography"/>
+        <w:ind w:left="720" w:hanging="720"/>
+      </w:pPr>
+      <w:r>
+        <w:fldChar w:fldCharType="begin"/>
+      </w:r>
+      <w:r>
+        <w:instrText xml:space="preserve"> ADDIN EN.REFLIST </w:instrText>
+      </w:r>
+      <w:r>
+        <w:fldChar w:fldCharType="separate"/>
+      </w:r>
+      <w:r>
+        <w:t>1.</w:t>
+      </w:r>
+      <w:r>
+        <w:tab/>
+        <w:t xml:space="preserve">Thapa, </w:t>
+      </w:r>
+      <w:r>
         <w:rPr>
-          <w:sz w:val="22"/>
-          <w:szCs w:val="22"/>
+          <w:i/>
         </w:rPr>
-      </w:pPr>
-      <w:r>
-        <w:rPr>
-          <w:sz w:val="22"/>
-          <w:szCs w:val="22"/>
-        </w:rPr>
-        <w:t>Color scheme:</w:t>
-      </w:r>
-    </w:p>
-    <w:p>
-      <w:pPr>
-        <w:pStyle w:val="paragraph"/>
-        <w:numPr>
-          <w:ilvl w:val="0"/>
-          <w:numId w:val="5"/>
-        </w:numPr>
-        <w:spacing w:before="0" w:beforeAutospacing="0" w:after="0" w:afterAutospacing="0"/>
-        <w:textAlignment w:val="baseline"/>
-        <w:rPr>
-          <w:color w:val="7030A0"/>
-          <w:sz w:val="22"/>
-          <w:szCs w:val="22"/>
-        </w:rPr>
-      </w:pPr>
-      <w:r>
-        <w:rPr>
-          <w:rStyle w:val="normaltextrun"/>
-          <w:i/>
-          <w:iCs/>
-          <w:color w:val="7030A0"/>
-          <w:sz w:val="22"/>
-          <w:szCs w:val="22"/>
-        </w:rPr>
-        <w:t>Mel</w:t>
-      </w:r>
-      <w:r>
-        <w:rPr>
-          <w:rStyle w:val="eop"/>
-          <w:color w:val="7030A0"/>
-          <w:sz w:val="22"/>
-          <w:szCs w:val="22"/>
-        </w:rPr>
-        <w:t> </w:t>
-      </w:r>
-    </w:p>
-    <w:p>
-      <w:pPr>
-        <w:pStyle w:val="paragraph"/>
-        <w:numPr>
-          <w:ilvl w:val="0"/>
-          <w:numId w:val="5"/>
-        </w:numPr>
-        <w:spacing w:before="0" w:beforeAutospacing="0" w:after="0" w:afterAutospacing="0"/>
-        <w:textAlignment w:val="baseline"/>
-        <w:rPr>
-          <w:color w:val="5B9BD5" w:themeColor="accent5"/>
-          <w:sz w:val="22"/>
-          <w:szCs w:val="22"/>
-        </w:rPr>
-      </w:pPr>
-      <w:r>
-        <w:rPr>
-          <w:rStyle w:val="normaltextrun"/>
-          <w:i/>
-          <w:iCs/>
-          <w:color w:val="5B9BD5" w:themeColor="accent5"/>
-          <w:sz w:val="22"/>
-          <w:szCs w:val="22"/>
-        </w:rPr>
-        <w:t>Joseph</w:t>
-      </w:r>
-      <w:r>
-        <w:rPr>
-          <w:rStyle w:val="eop"/>
-          <w:color w:val="5B9BD5" w:themeColor="accent5"/>
-          <w:sz w:val="22"/>
-          <w:szCs w:val="22"/>
-        </w:rPr>
-        <w:t> </w:t>
-      </w:r>
-    </w:p>
-    <w:p>
-      <w:pPr>
-        <w:pStyle w:val="paragraph"/>
-        <w:numPr>
-          <w:ilvl w:val="0"/>
-          <w:numId w:val="5"/>
-        </w:numPr>
-        <w:spacing w:before="0" w:beforeAutospacing="0" w:after="0" w:afterAutospacing="0"/>
-        <w:textAlignment w:val="baseline"/>
-        <w:rPr>
-          <w:rStyle w:val="eop"/>
-          <w:color w:val="70AD47" w:themeColor="accent6"/>
-          <w:sz w:val="22"/>
-          <w:szCs w:val="22"/>
-        </w:rPr>
-      </w:pPr>
-      <w:r>
-        <w:rPr>
-          <w:rStyle w:val="normaltextrun"/>
-          <w:i/>
-          <w:iCs/>
-          <w:color w:val="70AD47" w:themeColor="accent6"/>
-          <w:sz w:val="22"/>
-          <w:szCs w:val="22"/>
-        </w:rPr>
-        <w:t>Brian</w:t>
-      </w:r>
-      <w:r>
-        <w:rPr>
-          <w:rStyle w:val="eop"/>
-          <w:color w:val="70AD47" w:themeColor="accent6"/>
-          <w:sz w:val="22"/>
-          <w:szCs w:val="22"/>
-        </w:rPr>
-        <w:t> </w:t>
-      </w:r>
-    </w:p>
-    <w:p>
-      <w:pPr>
-        <w:pStyle w:val="paragraph"/>
-        <w:numPr>
-          <w:ilvl w:val="0"/>
-          <w:numId w:val="5"/>
-        </w:numPr>
-        <w:spacing w:before="0" w:beforeAutospacing="0" w:after="0" w:afterAutospacing="0"/>
-        <w:textAlignment w:val="baseline"/>
-        <w:rPr>
-          <w:rStyle w:val="eop"/>
-          <w:color w:val="ED7D31" w:themeColor="accent2"/>
-          <w:sz w:val="22"/>
-          <w:szCs w:val="22"/>
-        </w:rPr>
-      </w:pPr>
-      <w:r>
-        <w:rPr>
-          <w:rStyle w:val="eop"/>
-          <w:color w:val="ED7D31" w:themeColor="accent2"/>
-          <w:sz w:val="22"/>
-          <w:szCs w:val="22"/>
-        </w:rPr>
-        <w:t>Jhon</w:t>
-      </w:r>
-    </w:p>
-    <w:p>
-      <w:pPr>
-        <w:pStyle w:val="paragraph"/>
-        <w:spacing w:before="0" w:beforeAutospacing="0" w:after="0" w:afterAutospacing="0"/>
-        <w:textAlignment w:val="baseline"/>
-        <w:rPr>
-          <w:sz w:val="22"/>
-          <w:szCs w:val="22"/>
-        </w:rPr>
-      </w:pPr>
-    </w:p>
-    <w:p>
-      <w:pPr>
-        <w:pStyle w:val="Heading1"/>
-      </w:pPr>
-      <w:bookmarkStart w:id="0" w:name="_Toc146553473"/>
-      <w:r>
-        <w:t>Notes from Keynotes/Full Conference Discussions</w:t>
-      </w:r>
-      <w:bookmarkEnd w:id="0"/>
-    </w:p>
-    <w:p>
-      <w:pPr>
-        <w:pStyle w:val="ListParagraph"/>
-        <w:numPr>
-          <w:ilvl w:val="0"/>
-          <w:numId w:val="4"/>
-        </w:numPr>
-      </w:pPr>
-    </w:p>
-    <w:p>
-      <w:pPr>
-        <w:pStyle w:val="Heading1"/>
-      </w:pPr>
-      <w:bookmarkStart w:id="1" w:name="_Toc146553474"/>
-      <w:r>
-        <w:t>Notes from Networking Encounters</w:t>
-      </w:r>
-      <w:bookmarkEnd w:id="1"/>
-    </w:p>
-    <w:p>
-      <w:pPr>
-        <w:pStyle w:val="ListParagraph"/>
-        <w:numPr>
-          <w:ilvl w:val="0"/>
-          <w:numId w:val="4"/>
-        </w:numPr>
-      </w:pPr>
-    </w:p>
-    <w:p>
-      <w:pPr>
-        <w:pStyle w:val="Heading1"/>
-      </w:pPr>
-      <w:bookmarkStart w:id="2" w:name="_Toc146553475"/>
-      <w:r>
-        <w:t>How do the presentations help you to think about your project(s)?</w:t>
-      </w:r>
-      <w:bookmarkEnd w:id="2"/>
-      <w:r>
-        <w:t xml:space="preserve">  </w:t>
-      </w:r>
-    </w:p>
-    <w:p>
-      <w:pPr>
-        <w:pStyle w:val="ListParagraph"/>
-        <w:numPr>
-          <w:ilvl w:val="0"/>
-          <w:numId w:val="4"/>
-        </w:numPr>
-        <w:rPr>
-          <w:color w:val="5B9BD5" w:themeColor="accent5"/>
-        </w:rPr>
-      </w:pPr>
-      <w:r>
-        <w:rPr>
-          <w:color w:val="5B9BD5" w:themeColor="accent5"/>
-        </w:rPr>
-        <w:t xml:space="preserve">Some presentations addressed different methodologies that can complement my current research. Some even offered solutions to </w:t>
-      </w:r>
-      <w:r>
-        <w:rPr>
-          <w:color w:val="5B9BD5" w:themeColor="accent5"/>
-        </w:rPr>
-        <w:t>questions from the past.</w:t>
-      </w:r>
-    </w:p>
-    <w:p>
-      <w:pPr>
-        <w:pStyle w:val="ListParagraph"/>
-        <w:numPr>
-          <w:ilvl w:val="0"/>
-          <w:numId w:val="4"/>
-        </w:numPr>
-        <w:rPr>
-          <w:color w:val="5B9BD5" w:themeColor="accent5"/>
-        </w:rPr>
-      </w:pPr>
-      <w:r>
-        <w:rPr>
-          <w:color w:val="5B9BD5" w:themeColor="accent5"/>
-        </w:rPr>
-        <w:t xml:space="preserve">There is a lot that can be done, multiple platforms, </w:t>
-      </w:r>
-      <w:r>
-        <w:rPr>
-          <w:color w:val="5B9BD5" w:themeColor="accent5"/>
-        </w:rPr>
-        <w:t xml:space="preserve">and </w:t>
-      </w:r>
-      <w:r>
-        <w:rPr>
-          <w:color w:val="5B9BD5" w:themeColor="accent5"/>
-        </w:rPr>
-        <w:t>various research</w:t>
-      </w:r>
-      <w:r>
-        <w:rPr>
-          <w:color w:val="5B9BD5" w:themeColor="accent5"/>
-        </w:rPr>
-        <w:t xml:space="preserve"> focuses, so it is important to be smart and decide where to aim in the research we want to do.</w:t>
-      </w:r>
-    </w:p>
-    <w:p>
-      <w:pPr>
-        <w:pStyle w:val="Heading1"/>
-      </w:pPr>
-      <w:bookmarkStart w:id="3" w:name="_Toc146553476"/>
-      <w:r>
-        <w:t>Inspirational Thoughts/</w:t>
-      </w:r>
-      <w:r>
-        <w:t>Encounters</w:t>
-      </w:r>
-      <w:r>
-        <w:t>/Epiphanies</w:t>
-      </w:r>
-      <w:bookmarkEnd w:id="3"/>
-      <w:r>
-        <w:t xml:space="preserve">  </w:t>
-      </w:r>
-    </w:p>
-    <w:p>
-      <w:pPr>
-        <w:pStyle w:val="ListParagraph"/>
-        <w:numPr>
-          <w:ilvl w:val="0"/>
-          <w:numId w:val="4"/>
-        </w:numPr>
-        <w:rPr>
-          <w:color w:val="5B9BD5" w:themeColor="accent5"/>
-        </w:rPr>
-      </w:pPr>
-      <w:r>
-        <w:rPr>
-          <w:color w:val="5B9BD5" w:themeColor="accent5"/>
-        </w:rPr>
-        <w:t>CMU is in the top 10 universities in CS in the world. Their admission rate is lower than Yale and Harvard! And there were the Storymodelers</w:t>
-      </w:r>
-      <w:r>
-        <w:rPr>
-          <w:color w:val="5B9BD5" w:themeColor="accent5"/>
-        </w:rPr>
-        <w:t>, fancy as always.</w:t>
-      </w:r>
-    </w:p>
-    <w:p>
-      <w:pPr>
-        <w:pStyle w:val="Heading1"/>
-      </w:pPr>
-      <w:bookmarkStart w:id="4" w:name="_Toc146553477"/>
-      <w:r>
-        <w:t>Presentation Good/Bad Technique/Visualization Observations</w:t>
-      </w:r>
-      <w:bookmarkEnd w:id="4"/>
-    </w:p>
-    <w:p>
-      <w:pPr>
-        <w:pStyle w:val="ListParagraph"/>
-        <w:numPr>
-          <w:ilvl w:val="0"/>
-          <w:numId w:val="4"/>
-        </w:numPr>
-      </w:pPr>
-      <w:r>
-        <w:t xml:space="preserve">Bad: </w:t>
-      </w:r>
-    </w:p>
-    <w:p>
-      <w:pPr>
-        <w:pStyle w:val="ListParagraph"/>
-        <w:numPr>
-          <w:ilvl w:val="1"/>
-          <w:numId w:val="4"/>
-        </w:numPr>
-        <w:rPr>
-          <w:color w:val="5B9BD5" w:themeColor="accent5"/>
-        </w:rPr>
-      </w:pPr>
-      <w:r>
-        <w:rPr>
-          <w:color w:val="5B9BD5" w:themeColor="accent5"/>
-        </w:rPr>
-        <w:t>Showing a video instead of presenting</w:t>
-      </w:r>
-    </w:p>
-    <w:p>
-      <w:pPr>
-        <w:pStyle w:val="ListParagraph"/>
-        <w:numPr>
-          <w:ilvl w:val="1"/>
-          <w:numId w:val="4"/>
-        </w:numPr>
-        <w:rPr>
-          <w:color w:val="5B9BD5" w:themeColor="accent5"/>
-        </w:rPr>
-      </w:pPr>
-      <w:r>
-        <w:rPr>
-          <w:color w:val="5B9BD5" w:themeColor="accent5"/>
-        </w:rPr>
-        <w:t>Facing the screen instead of the audience.</w:t>
-      </w:r>
-    </w:p>
-    <w:p>
-      <w:pPr>
-        <w:pStyle w:val="ListParagraph"/>
-        <w:numPr>
-          <w:ilvl w:val="0"/>
-          <w:numId w:val="4"/>
-        </w:numPr>
-      </w:pPr>
-      <w:r>
-        <w:t>Good:</w:t>
-      </w:r>
-    </w:p>
-    <w:p>
-      <w:pPr>
-        <w:pStyle w:val="ListParagraph"/>
-        <w:numPr>
-          <w:ilvl w:val="1"/>
-          <w:numId w:val="4"/>
-        </w:numPr>
-        <w:rPr>
-          <w:color w:val="5B9BD5" w:themeColor="accent5"/>
-        </w:rPr>
-      </w:pPr>
-      <w:r>
-        <w:rPr>
-          <w:color w:val="5B9BD5" w:themeColor="accent5"/>
-        </w:rPr>
-        <w:t>Focused on storytelling. Slides are a complement and not a burden.</w:t>
-      </w:r>
-    </w:p>
-    <w:p>
-      <w:pPr>
-        <w:pStyle w:val="Heading1"/>
-      </w:pPr>
-      <w:bookmarkStart w:id="5" w:name="_Toc146553478"/>
-      <w:r>
-        <w:t>Based on your experience, what goals would you set for your own research/projects?</w:t>
-      </w:r>
-      <w:bookmarkEnd w:id="5"/>
-      <w:r>
-        <w:t xml:space="preserve">  </w:t>
-      </w:r>
-    </w:p>
-    <w:p>
-      <w:pPr>
-        <w:pStyle w:val="ListParagraph"/>
-        <w:numPr>
-          <w:ilvl w:val="0"/>
-          <w:numId w:val="4"/>
-        </w:numPr>
-      </w:pPr>
-    </w:p>
-    <w:p/>
+        <w:t>Plant Pathology 2021 - FGVC8</w:t>
+      </w:r>
+      <w:r>
+        <w:t>. Kaggle.</w:t>
+      </w:r>
+    </w:p>
+    <w:p>
+      <w:r>
+        <w:fldChar w:fldCharType="end"/>
+      </w:r>
+    </w:p>
     <w:sectPr>
       <w:pgSz w:w="12240" w:h="15840"/>
       <w:pgMar w:top="1440" w:right="1440" w:bottom="1440" w:left="1440" w:header="720" w:footer="720" w:gutter="0"/>
@@ -1696,14 +1454,12 @@
   <w:style w:type="paragraph" w:default="1" w:styleId="Normal">
     <w:name w:val="Normal"/>
     <w:qFormat/>
-    <w:rsid w:val="00083EF4"/>
+    <w:rsid w:val="009C10B4"/>
     <w:pPr>
       <w:jc w:val="both"/>
     </w:pPr>
     <w:rPr>
       <w:rFonts w:ascii="Times New Roman" w:hAnsi="Times New Roman" w:cs="Times New Roman"/>
-      <w:sz w:val="24"/>
-      <w:szCs w:val="24"/>
     </w:rPr>
   </w:style>
   <w:style w:type="paragraph" w:styleId="Heading1">
@@ -1930,8 +1686,6 @@
     <w:rPr>
       <w:b/>
       <w:bCs/>
-      <w:sz w:val="22"/>
-      <w:szCs w:val="22"/>
     </w:rPr>
   </w:style>
   <w:style w:type="paragraph" w:styleId="TOCHeading">
@@ -1990,6 +1744,70 @@
     <w:name w:val="eop"/>
     <w:basedOn w:val="DefaultParagraphFont"/>
     <w:rsid w:val="00DE5F38"/>
+  </w:style>
+  <w:style w:type="paragraph" w:styleId="NormalWeb">
+    <w:name w:val="Normal (Web)"/>
+    <w:basedOn w:val="Normal"/>
+    <w:uiPriority w:val="99"/>
+    <w:semiHidden/>
+    <w:unhideWhenUsed/>
+    <w:rsid w:val="00131D2E"/>
+    <w:pPr>
+      <w:spacing w:before="100" w:beforeAutospacing="1" w:after="100" w:afterAutospacing="1" w:line="240" w:lineRule="auto"/>
+      <w:jc w:val="left"/>
+    </w:pPr>
+    <w:rPr>
+      <w:rFonts w:eastAsia="Times New Roman"/>
+      <w:kern w:val="0"/>
+      <w:sz w:val="24"/>
+      <w:szCs w:val="24"/>
+      <w14:ligatures w14:val="none"/>
+    </w:rPr>
+  </w:style>
+  <w:style w:type="paragraph" w:customStyle="1" w:styleId="EndNoteBibliographyTitle">
+    <w:name w:val="EndNote Bibliography Title"/>
+    <w:basedOn w:val="Normal"/>
+    <w:link w:val="EndNoteBibliographyTitleChar"/>
+    <w:rsid w:val="009A3AC7"/>
+    <w:pPr>
+      <w:spacing w:after="0"/>
+      <w:jc w:val="center"/>
+    </w:pPr>
+    <w:rPr>
+      <w:noProof/>
+    </w:rPr>
+  </w:style>
+  <w:style w:type="character" w:customStyle="1" w:styleId="EndNoteBibliographyTitleChar">
+    <w:name w:val="EndNote Bibliography Title Char"/>
+    <w:basedOn w:val="DefaultParagraphFont"/>
+    <w:link w:val="EndNoteBibliographyTitle"/>
+    <w:rsid w:val="009A3AC7"/>
+    <w:rPr>
+      <w:rFonts w:ascii="Times New Roman" w:hAnsi="Times New Roman" w:cs="Times New Roman"/>
+      <w:noProof/>
+    </w:rPr>
+  </w:style>
+  <w:style w:type="paragraph" w:customStyle="1" w:styleId="EndNoteBibliography">
+    <w:name w:val="EndNote Bibliography"/>
+    <w:basedOn w:val="Normal"/>
+    <w:link w:val="EndNoteBibliographyChar"/>
+    <w:rsid w:val="009A3AC7"/>
+    <w:pPr>
+      <w:spacing w:line="240" w:lineRule="auto"/>
+    </w:pPr>
+    <w:rPr>
+      <w:noProof/>
+    </w:rPr>
+  </w:style>
+  <w:style w:type="character" w:customStyle="1" w:styleId="EndNoteBibliographyChar">
+    <w:name w:val="EndNote Bibliography Char"/>
+    <w:basedOn w:val="DefaultParagraphFont"/>
+    <w:link w:val="EndNoteBibliography"/>
+    <w:rsid w:val="009A3AC7"/>
+    <w:rPr>
+      <w:rFonts w:ascii="Times New Roman" w:hAnsi="Times New Roman" w:cs="Times New Roman"/>
+      <w:noProof/>
+    </w:rPr>
   </w:style>
 </w:styles>
 </file>

</xml_diff>